<commit_message>
new version of the solution explanation doc (super tiny changes)
</commit_message>
<xml_diff>
--- a/m10_exam_retake_solution/Retake_Exam_Miroslav_Kostov.docx
+++ b/m10_exam_retake_solution/Retake_Exam_Miroslav_Kostov.docx
@@ -174,17 +174,25 @@
       <w:r>
         <w:rPr>
           <w:rFonts w:ascii="Times New Roman" w:hAnsi="Times New Roman" w:cs="Times New Roman"/>
+          <w:i/>
           <w:sz w:val="24"/>
         </w:rPr>
-        <w:t xml:space="preserve">containers </w:t>
+        <w:t>containers</w:t>
       </w:r>
       <w:r>
         <w:rPr>
           <w:rFonts w:ascii="Times New Roman" w:hAnsi="Times New Roman" w:cs="Times New Roman"/>
           <w:sz w:val="24"/>
-          <w:lang w:val="bg-BG"/>
-        </w:rPr>
-        <w:t xml:space="preserve">и  </w:t>
+        </w:rPr>
+        <w:t xml:space="preserve">  </w:t>
+      </w:r>
+      <w:r>
+        <w:rPr>
+          <w:rFonts w:ascii="Times New Roman" w:hAnsi="Times New Roman" w:cs="Times New Roman"/>
+          <w:sz w:val="24"/>
+          <w:lang w:val="bg-BG"/>
+        </w:rPr>
+        <w:t xml:space="preserve">и </w:t>
       </w:r>
       <w:r>
         <w:rPr>
@@ -3771,7 +3779,7 @@
                               <a:blip r:embed="rId2">
                                 <a:extLst>
                                   <a:ext uri="{28A0092B-C50C-407E-A947-70E740481C1C}">
-                                    <a14:useLocalDpi xmlns:a14="http://schemas.microsoft.com/office/drawing/2010/main" xmlns:wps="http://schemas.microsoft.com/office/word/2010/wordprocessingShape" xmlns:wpi="http://schemas.microsoft.com/office/word/2010/wordprocessingInk" xmlns:wpg="http://schemas.microsoft.com/office/word/2010/wordprocessingGroup" xmlns:w16se="http://schemas.microsoft.com/office/word/2015/wordml/symex" xmlns:w16sdtdh="http://schemas.microsoft.com/office/word/2020/wordml/sdtdatahash" xmlns:w16="http://schemas.microsoft.com/office/word/2018/wordml" xmlns:w16cid="http://schemas.microsoft.com/office/word/2016/wordml/cid" xmlns:w16cex="http://schemas.microsoft.com/office/word/2018/wordml/cex" xmlns:w15="http://schemas.microsoft.com/office/word/2012/wordml" xmlns:w14="http://schemas.microsoft.com/office/word/2010/wordml" xmlns:w="http://schemas.openxmlformats.org/wordprocessingml/2006/main" xmlns:w10="urn:schemas-microsoft-com:office:word" xmlns:wp14="http://schemas.microsoft.com/office/word/2010/wordprocessingDrawing" xmlns:v="urn:schemas-microsoft-com:vml" xmlns:oel="http://schemas.microsoft.com/office/2019/extlst" xmlns:o="urn:schemas-microsoft-com:office:office" xmlns:am3d="http://schemas.microsoft.com/office/drawing/2017/model3d" xmlns:aink="http://schemas.microsoft.com/office/drawing/2016/ink" xmlns:mc="http://schemas.openxmlformats.org/markup-compatibility/2006" xmlns:cx8="http://schemas.microsoft.com/office/drawing/2016/5/14/chartex" xmlns:cx7="http://schemas.microsoft.com/office/drawing/2016/5/13/chartex" xmlns:cx6="http://schemas.microsoft.com/office/drawing/2016/5/12/chartex" xmlns:cx5="http://schemas.microsoft.com/office/drawing/2016/5/11/chartex" xmlns:cx4="http://schemas.microsoft.com/office/drawing/2016/5/10/chartex" xmlns:cx3="http://schemas.microsoft.com/office/drawing/2016/5/9/chartex" xmlns:cx2="http://schemas.microsoft.com/office/drawing/2015/10/21/chartex" xmlns:cx1="http://schemas.microsoft.com/office/drawing/2015/9/8/chartex" xmlns:cx="http://schemas.microsoft.com/office/drawing/2014/chartex" xmlns:wpc="http://schemas.microsoft.com/office/word/2010/wordprocessingCanvas" xmlns="" val="0"/>
+                                    <a14:useLocalDpi xmlns="" xmlns:wpc="http://schemas.microsoft.com/office/word/2010/wordprocessingCanvas" xmlns:cx="http://schemas.microsoft.com/office/drawing/2014/chartex" xmlns:cx1="http://schemas.microsoft.com/office/drawing/2015/9/8/chartex" xmlns:cx2="http://schemas.microsoft.com/office/drawing/2015/10/21/chartex" xmlns:cx3="http://schemas.microsoft.com/office/drawing/2016/5/9/chartex" xmlns:cx4="http://schemas.microsoft.com/office/drawing/2016/5/10/chartex" xmlns:cx5="http://schemas.microsoft.com/office/drawing/2016/5/11/chartex" xmlns:cx6="http://schemas.microsoft.com/office/drawing/2016/5/12/chartex" xmlns:cx7="http://schemas.microsoft.com/office/drawing/2016/5/13/chartex" xmlns:cx8="http://schemas.microsoft.com/office/drawing/2016/5/14/chartex" xmlns:mc="http://schemas.openxmlformats.org/markup-compatibility/2006" xmlns:aink="http://schemas.microsoft.com/office/drawing/2016/ink" xmlns:am3d="http://schemas.microsoft.com/office/drawing/2017/model3d" xmlns:o="urn:schemas-microsoft-com:office:office" xmlns:oel="http://schemas.microsoft.com/office/2019/extlst" xmlns:v="urn:schemas-microsoft-com:vml" xmlns:wp14="http://schemas.microsoft.com/office/word/2010/wordprocessingDrawing" xmlns:w10="urn:schemas-microsoft-com:office:word" xmlns:w="http://schemas.openxmlformats.org/wordprocessingml/2006/main" xmlns:w14="http://schemas.microsoft.com/office/word/2010/wordml" xmlns:w15="http://schemas.microsoft.com/office/word/2012/wordml" xmlns:w16cex="http://schemas.microsoft.com/office/word/2018/wordml/cex" xmlns:w16cid="http://schemas.microsoft.com/office/word/2016/wordml/cid" xmlns:w16="http://schemas.microsoft.com/office/word/2018/wordml" xmlns:w16sdtdh="http://schemas.microsoft.com/office/word/2020/wordml/sdtdatahash" xmlns:w16se="http://schemas.microsoft.com/office/word/2015/wordml/symex" xmlns:wpg="http://schemas.microsoft.com/office/word/2010/wordprocessingGroup" xmlns:wpi="http://schemas.microsoft.com/office/word/2010/wordprocessingInk" xmlns:wps="http://schemas.microsoft.com/office/word/2010/wordprocessingShape" xmlns:a14="http://schemas.microsoft.com/office/drawing/2010/main" val="0"/>
                                   </a:ext>
                                 </a:extLst>
                               </a:blip>
@@ -3838,7 +3846,7 @@
                               <a:blip r:embed="rId4">
                                 <a:extLst>
                                   <a:ext uri="{28A0092B-C50C-407E-A947-70E740481C1C}">
-                                    <a14:useLocalDpi xmlns:a14="http://schemas.microsoft.com/office/drawing/2010/main" xmlns:wps="http://schemas.microsoft.com/office/word/2010/wordprocessingShape" xmlns:wpi="http://schemas.microsoft.com/office/word/2010/wordprocessingInk" xmlns:wpg="http://schemas.microsoft.com/office/word/2010/wordprocessingGroup" xmlns:w16se="http://schemas.microsoft.com/office/word/2015/wordml/symex" xmlns:w16sdtdh="http://schemas.microsoft.com/office/word/2020/wordml/sdtdatahash" xmlns:w16="http://schemas.microsoft.com/office/word/2018/wordml" xmlns:w16cid="http://schemas.microsoft.com/office/word/2016/wordml/cid" xmlns:w16cex="http://schemas.microsoft.com/office/word/2018/wordml/cex" xmlns:w15="http://schemas.microsoft.com/office/word/2012/wordml" xmlns:w14="http://schemas.microsoft.com/office/word/2010/wordml" xmlns:w="http://schemas.openxmlformats.org/wordprocessingml/2006/main" xmlns:w10="urn:schemas-microsoft-com:office:word" xmlns:wp14="http://schemas.microsoft.com/office/word/2010/wordprocessingDrawing" xmlns:v="urn:schemas-microsoft-com:vml" xmlns:oel="http://schemas.microsoft.com/office/2019/extlst" xmlns:o="urn:schemas-microsoft-com:office:office" xmlns:am3d="http://schemas.microsoft.com/office/drawing/2017/model3d" xmlns:aink="http://schemas.microsoft.com/office/drawing/2016/ink" xmlns:mc="http://schemas.openxmlformats.org/markup-compatibility/2006" xmlns:cx8="http://schemas.microsoft.com/office/drawing/2016/5/14/chartex" xmlns:cx7="http://schemas.microsoft.com/office/drawing/2016/5/13/chartex" xmlns:cx6="http://schemas.microsoft.com/office/drawing/2016/5/12/chartex" xmlns:cx5="http://schemas.microsoft.com/office/drawing/2016/5/11/chartex" xmlns:cx4="http://schemas.microsoft.com/office/drawing/2016/5/10/chartex" xmlns:cx3="http://schemas.microsoft.com/office/drawing/2016/5/9/chartex" xmlns:cx2="http://schemas.microsoft.com/office/drawing/2015/10/21/chartex" xmlns:cx1="http://schemas.microsoft.com/office/drawing/2015/9/8/chartex" xmlns:cx="http://schemas.microsoft.com/office/drawing/2014/chartex" xmlns:wpc="http://schemas.microsoft.com/office/word/2010/wordprocessingCanvas" xmlns="" val="0"/>
+                                    <a14:useLocalDpi xmlns="" xmlns:wpc="http://schemas.microsoft.com/office/word/2010/wordprocessingCanvas" xmlns:cx="http://schemas.microsoft.com/office/drawing/2014/chartex" xmlns:cx1="http://schemas.microsoft.com/office/drawing/2015/9/8/chartex" xmlns:cx2="http://schemas.microsoft.com/office/drawing/2015/10/21/chartex" xmlns:cx3="http://schemas.microsoft.com/office/drawing/2016/5/9/chartex" xmlns:cx4="http://schemas.microsoft.com/office/drawing/2016/5/10/chartex" xmlns:cx5="http://schemas.microsoft.com/office/drawing/2016/5/11/chartex" xmlns:cx6="http://schemas.microsoft.com/office/drawing/2016/5/12/chartex" xmlns:cx7="http://schemas.microsoft.com/office/drawing/2016/5/13/chartex" xmlns:cx8="http://schemas.microsoft.com/office/drawing/2016/5/14/chartex" xmlns:mc="http://schemas.openxmlformats.org/markup-compatibility/2006" xmlns:aink="http://schemas.microsoft.com/office/drawing/2016/ink" xmlns:am3d="http://schemas.microsoft.com/office/drawing/2017/model3d" xmlns:o="urn:schemas-microsoft-com:office:office" xmlns:oel="http://schemas.microsoft.com/office/2019/extlst" xmlns:v="urn:schemas-microsoft-com:vml" xmlns:wp14="http://schemas.microsoft.com/office/word/2010/wordprocessingDrawing" xmlns:w10="urn:schemas-microsoft-com:office:word" xmlns:w="http://schemas.openxmlformats.org/wordprocessingml/2006/main" xmlns:w14="http://schemas.microsoft.com/office/word/2010/wordml" xmlns:w15="http://schemas.microsoft.com/office/word/2012/wordml" xmlns:w16cex="http://schemas.microsoft.com/office/word/2018/wordml/cex" xmlns:w16cid="http://schemas.microsoft.com/office/word/2016/wordml/cid" xmlns:w16="http://schemas.microsoft.com/office/word/2018/wordml" xmlns:w16sdtdh="http://schemas.microsoft.com/office/word/2020/wordml/sdtdatahash" xmlns:w16se="http://schemas.microsoft.com/office/word/2015/wordml/symex" xmlns:wpg="http://schemas.microsoft.com/office/word/2010/wordprocessingGroup" xmlns:wpi="http://schemas.microsoft.com/office/word/2010/wordprocessingInk" xmlns:wps="http://schemas.microsoft.com/office/word/2010/wordprocessingShape" xmlns:a14="http://schemas.microsoft.com/office/drawing/2010/main" val="0"/>
                                   </a:ext>
                                 </a:extLst>
                               </a:blip>
@@ -3959,10 +3967,10 @@
                               <a:blip r:embed="rId8">
                                 <a:extLst>
                                   <a:ext uri="{28A0092B-C50C-407E-A947-70E740481C1C}">
-                                    <a14:useLocalDpi xmlns:a14="http://schemas.microsoft.com/office/drawing/2010/main" xmlns:wps="http://schemas.microsoft.com/office/word/2010/wordprocessingShape" xmlns:wpi="http://schemas.microsoft.com/office/word/2010/wordprocessingInk" xmlns:wpg="http://schemas.microsoft.com/office/word/2010/wordprocessingGroup" xmlns:w16se="http://schemas.microsoft.com/office/word/2015/wordml/symex" xmlns:w16sdtdh="http://schemas.microsoft.com/office/word/2020/wordml/sdtdatahash" xmlns:w16="http://schemas.microsoft.com/office/word/2018/wordml" xmlns:w16cid="http://schemas.microsoft.com/office/word/2016/wordml/cid" xmlns:w16cex="http://schemas.microsoft.com/office/word/2018/wordml/cex" xmlns:w15="http://schemas.microsoft.com/office/word/2012/wordml" xmlns:w14="http://schemas.microsoft.com/office/word/2010/wordml" xmlns:w="http://schemas.openxmlformats.org/wordprocessingml/2006/main" xmlns:w10="urn:schemas-microsoft-com:office:word" xmlns:wp14="http://schemas.microsoft.com/office/word/2010/wordprocessingDrawing" xmlns:v="urn:schemas-microsoft-com:vml" xmlns:oel="http://schemas.microsoft.com/office/2019/extlst" xmlns:o="urn:schemas-microsoft-com:office:office" xmlns:am3d="http://schemas.microsoft.com/office/drawing/2017/model3d" xmlns:aink="http://schemas.microsoft.com/office/drawing/2016/ink" xmlns:mc="http://schemas.openxmlformats.org/markup-compatibility/2006" xmlns:cx8="http://schemas.microsoft.com/office/drawing/2016/5/14/chartex" xmlns:cx7="http://schemas.microsoft.com/office/drawing/2016/5/13/chartex" xmlns:cx6="http://schemas.microsoft.com/office/drawing/2016/5/12/chartex" xmlns:cx5="http://schemas.microsoft.com/office/drawing/2016/5/11/chartex" xmlns:cx4="http://schemas.microsoft.com/office/drawing/2016/5/10/chartex" xmlns:cx3="http://schemas.microsoft.com/office/drawing/2016/5/9/chartex" xmlns:cx2="http://schemas.microsoft.com/office/drawing/2015/10/21/chartex" xmlns:cx1="http://schemas.microsoft.com/office/drawing/2015/9/8/chartex" xmlns:cx="http://schemas.microsoft.com/office/drawing/2014/chartex" xmlns:wpc="http://schemas.microsoft.com/office/word/2010/wordprocessingCanvas" xmlns="" val="0"/>
+                                    <a14:useLocalDpi xmlns="" xmlns:wpc="http://schemas.microsoft.com/office/word/2010/wordprocessingCanvas" xmlns:cx="http://schemas.microsoft.com/office/drawing/2014/chartex" xmlns:cx1="http://schemas.microsoft.com/office/drawing/2015/9/8/chartex" xmlns:cx2="http://schemas.microsoft.com/office/drawing/2015/10/21/chartex" xmlns:cx3="http://schemas.microsoft.com/office/drawing/2016/5/9/chartex" xmlns:cx4="http://schemas.microsoft.com/office/drawing/2016/5/10/chartex" xmlns:cx5="http://schemas.microsoft.com/office/drawing/2016/5/11/chartex" xmlns:cx6="http://schemas.microsoft.com/office/drawing/2016/5/12/chartex" xmlns:cx7="http://schemas.microsoft.com/office/drawing/2016/5/13/chartex" xmlns:cx8="http://schemas.microsoft.com/office/drawing/2016/5/14/chartex" xmlns:mc="http://schemas.openxmlformats.org/markup-compatibility/2006" xmlns:aink="http://schemas.microsoft.com/office/drawing/2016/ink" xmlns:am3d="http://schemas.microsoft.com/office/drawing/2017/model3d" xmlns:o="urn:schemas-microsoft-com:office:office" xmlns:oel="http://schemas.microsoft.com/office/2019/extlst" xmlns:v="urn:schemas-microsoft-com:vml" xmlns:wp14="http://schemas.microsoft.com/office/word/2010/wordprocessingDrawing" xmlns:w10="urn:schemas-microsoft-com:office:word" xmlns:w="http://schemas.openxmlformats.org/wordprocessingml/2006/main" xmlns:w14="http://schemas.microsoft.com/office/word/2010/wordml" xmlns:w15="http://schemas.microsoft.com/office/word/2012/wordml" xmlns:w16cex="http://schemas.microsoft.com/office/word/2018/wordml/cex" xmlns:w16cid="http://schemas.microsoft.com/office/word/2016/wordml/cid" xmlns:w16="http://schemas.microsoft.com/office/word/2018/wordml" xmlns:w16sdtdh="http://schemas.microsoft.com/office/word/2020/wordml/sdtdatahash" xmlns:w16se="http://schemas.microsoft.com/office/word/2015/wordml/symex" xmlns:wpg="http://schemas.microsoft.com/office/word/2010/wordprocessingGroup" xmlns:wpi="http://schemas.microsoft.com/office/word/2010/wordprocessingInk" xmlns:wps="http://schemas.microsoft.com/office/word/2010/wordprocessingShape" xmlns:a14="http://schemas.microsoft.com/office/drawing/2010/main" val="0"/>
                                   </a:ext>
                                   <a:ext uri="{837473B0-CC2E-450A-ABE3-18F120FF3D39}">
-                                    <a1611:picAttrSrcUrl xmlns:a1611="http://schemas.microsoft.com/office/drawing/2016/11/main" xmlns:wps="http://schemas.microsoft.com/office/word/2010/wordprocessingShape" xmlns:wpi="http://schemas.microsoft.com/office/word/2010/wordprocessingInk" xmlns:wpg="http://schemas.microsoft.com/office/word/2010/wordprocessingGroup" xmlns:w16se="http://schemas.microsoft.com/office/word/2015/wordml/symex" xmlns:w16sdtdh="http://schemas.microsoft.com/office/word/2020/wordml/sdtdatahash" xmlns:w16="http://schemas.microsoft.com/office/word/2018/wordml" xmlns:w16cid="http://schemas.microsoft.com/office/word/2016/wordml/cid" xmlns:w16cex="http://schemas.microsoft.com/office/word/2018/wordml/cex" xmlns:w15="http://schemas.microsoft.com/office/word/2012/wordml" xmlns:w14="http://schemas.microsoft.com/office/word/2010/wordml" xmlns:w="http://schemas.openxmlformats.org/wordprocessingml/2006/main" xmlns:w10="urn:schemas-microsoft-com:office:word" xmlns:wp14="http://schemas.microsoft.com/office/word/2010/wordprocessingDrawing" xmlns:v="urn:schemas-microsoft-com:vml" xmlns:oel="http://schemas.microsoft.com/office/2019/extlst" xmlns:o="urn:schemas-microsoft-com:office:office" xmlns:am3d="http://schemas.microsoft.com/office/drawing/2017/model3d" xmlns:aink="http://schemas.microsoft.com/office/drawing/2016/ink" xmlns:mc="http://schemas.openxmlformats.org/markup-compatibility/2006" xmlns:cx8="http://schemas.microsoft.com/office/drawing/2016/5/14/chartex" xmlns:cx7="http://schemas.microsoft.com/office/drawing/2016/5/13/chartex" xmlns:cx6="http://schemas.microsoft.com/office/drawing/2016/5/12/chartex" xmlns:cx5="http://schemas.microsoft.com/office/drawing/2016/5/11/chartex" xmlns:cx4="http://schemas.microsoft.com/office/drawing/2016/5/10/chartex" xmlns:cx3="http://schemas.microsoft.com/office/drawing/2016/5/9/chartex" xmlns:cx2="http://schemas.microsoft.com/office/drawing/2015/10/21/chartex" xmlns:cx1="http://schemas.microsoft.com/office/drawing/2015/9/8/chartex" xmlns:cx="http://schemas.microsoft.com/office/drawing/2014/chartex" xmlns:wpc="http://schemas.microsoft.com/office/word/2010/wordprocessingCanvas" xmlns="" r:id="rId9"/>
+                                    <a1611:picAttrSrcUrl xmlns="" xmlns:wpc="http://schemas.microsoft.com/office/word/2010/wordprocessingCanvas" xmlns:cx="http://schemas.microsoft.com/office/drawing/2014/chartex" xmlns:cx1="http://schemas.microsoft.com/office/drawing/2015/9/8/chartex" xmlns:cx2="http://schemas.microsoft.com/office/drawing/2015/10/21/chartex" xmlns:cx3="http://schemas.microsoft.com/office/drawing/2016/5/9/chartex" xmlns:cx4="http://schemas.microsoft.com/office/drawing/2016/5/10/chartex" xmlns:cx5="http://schemas.microsoft.com/office/drawing/2016/5/11/chartex" xmlns:cx6="http://schemas.microsoft.com/office/drawing/2016/5/12/chartex" xmlns:cx7="http://schemas.microsoft.com/office/drawing/2016/5/13/chartex" xmlns:cx8="http://schemas.microsoft.com/office/drawing/2016/5/14/chartex" xmlns:mc="http://schemas.openxmlformats.org/markup-compatibility/2006" xmlns:aink="http://schemas.microsoft.com/office/drawing/2016/ink" xmlns:am3d="http://schemas.microsoft.com/office/drawing/2017/model3d" xmlns:o="urn:schemas-microsoft-com:office:office" xmlns:oel="http://schemas.microsoft.com/office/2019/extlst" xmlns:v="urn:schemas-microsoft-com:vml" xmlns:wp14="http://schemas.microsoft.com/office/word/2010/wordprocessingDrawing" xmlns:w10="urn:schemas-microsoft-com:office:word" xmlns:w="http://schemas.openxmlformats.org/wordprocessingml/2006/main" xmlns:w14="http://schemas.microsoft.com/office/word/2010/wordml" xmlns:w15="http://schemas.microsoft.com/office/word/2012/wordml" xmlns:w16cex="http://schemas.microsoft.com/office/word/2018/wordml/cex" xmlns:w16cid="http://schemas.microsoft.com/office/word/2016/wordml/cid" xmlns:w16="http://schemas.microsoft.com/office/word/2018/wordml" xmlns:w16sdtdh="http://schemas.microsoft.com/office/word/2020/wordml/sdtdatahash" xmlns:w16se="http://schemas.microsoft.com/office/word/2015/wordml/symex" xmlns:wpg="http://schemas.microsoft.com/office/word/2010/wordprocessingGroup" xmlns:wpi="http://schemas.microsoft.com/office/word/2010/wordprocessingInk" xmlns:wps="http://schemas.microsoft.com/office/word/2010/wordprocessingShape" xmlns:a1611="http://schemas.microsoft.com/office/drawing/2016/11/main" r:id="rId9"/>
                                   </a:ext>
                                 </a:extLst>
                               </a:blip>
@@ -4137,7 +4145,7 @@
                               <a:blip r:embed="rId15">
                                 <a:extLst>
                                   <a:ext uri="{28A0092B-C50C-407E-A947-70E740481C1C}">
-                                    <a14:useLocalDpi xmlns:a14="http://schemas.microsoft.com/office/drawing/2010/main" xmlns:wps="http://schemas.microsoft.com/office/word/2010/wordprocessingShape" xmlns:wpi="http://schemas.microsoft.com/office/word/2010/wordprocessingInk" xmlns:wpg="http://schemas.microsoft.com/office/word/2010/wordprocessingGroup" xmlns:w16se="http://schemas.microsoft.com/office/word/2015/wordml/symex" xmlns:w16sdtdh="http://schemas.microsoft.com/office/word/2020/wordml/sdtdatahash" xmlns:w16="http://schemas.microsoft.com/office/word/2018/wordml" xmlns:w16cid="http://schemas.microsoft.com/office/word/2016/wordml/cid" xmlns:w16cex="http://schemas.microsoft.com/office/word/2018/wordml/cex" xmlns:w15="http://schemas.microsoft.com/office/word/2012/wordml" xmlns:w14="http://schemas.microsoft.com/office/word/2010/wordml" xmlns:w="http://schemas.openxmlformats.org/wordprocessingml/2006/main" xmlns:w10="urn:schemas-microsoft-com:office:word" xmlns:wp14="http://schemas.microsoft.com/office/word/2010/wordprocessingDrawing" xmlns:v="urn:schemas-microsoft-com:vml" xmlns:oel="http://schemas.microsoft.com/office/2019/extlst" xmlns:o="urn:schemas-microsoft-com:office:office" xmlns:am3d="http://schemas.microsoft.com/office/drawing/2017/model3d" xmlns:aink="http://schemas.microsoft.com/office/drawing/2016/ink" xmlns:mc="http://schemas.openxmlformats.org/markup-compatibility/2006" xmlns:cx8="http://schemas.microsoft.com/office/drawing/2016/5/14/chartex" xmlns:cx7="http://schemas.microsoft.com/office/drawing/2016/5/13/chartex" xmlns:cx6="http://schemas.microsoft.com/office/drawing/2016/5/12/chartex" xmlns:cx5="http://schemas.microsoft.com/office/drawing/2016/5/11/chartex" xmlns:cx4="http://schemas.microsoft.com/office/drawing/2016/5/10/chartex" xmlns:cx3="http://schemas.microsoft.com/office/drawing/2016/5/9/chartex" xmlns:cx2="http://schemas.microsoft.com/office/drawing/2015/10/21/chartex" xmlns:cx1="http://schemas.microsoft.com/office/drawing/2015/9/8/chartex" xmlns:cx="http://schemas.microsoft.com/office/drawing/2014/chartex" xmlns:wpc="http://schemas.microsoft.com/office/word/2010/wordprocessingCanvas" xmlns="" val="0"/>
+                                    <a14:useLocalDpi xmlns="" xmlns:wpc="http://schemas.microsoft.com/office/word/2010/wordprocessingCanvas" xmlns:cx="http://schemas.microsoft.com/office/drawing/2014/chartex" xmlns:cx1="http://schemas.microsoft.com/office/drawing/2015/9/8/chartex" xmlns:cx2="http://schemas.microsoft.com/office/drawing/2015/10/21/chartex" xmlns:cx3="http://schemas.microsoft.com/office/drawing/2016/5/9/chartex" xmlns:cx4="http://schemas.microsoft.com/office/drawing/2016/5/10/chartex" xmlns:cx5="http://schemas.microsoft.com/office/drawing/2016/5/11/chartex" xmlns:cx6="http://schemas.microsoft.com/office/drawing/2016/5/12/chartex" xmlns:cx7="http://schemas.microsoft.com/office/drawing/2016/5/13/chartex" xmlns:cx8="http://schemas.microsoft.com/office/drawing/2016/5/14/chartex" xmlns:mc="http://schemas.openxmlformats.org/markup-compatibility/2006" xmlns:aink="http://schemas.microsoft.com/office/drawing/2016/ink" xmlns:am3d="http://schemas.microsoft.com/office/drawing/2017/model3d" xmlns:o="urn:schemas-microsoft-com:office:office" xmlns:oel="http://schemas.microsoft.com/office/2019/extlst" xmlns:v="urn:schemas-microsoft-com:vml" xmlns:wp14="http://schemas.microsoft.com/office/word/2010/wordprocessingDrawing" xmlns:w10="urn:schemas-microsoft-com:office:word" xmlns:w="http://schemas.openxmlformats.org/wordprocessingml/2006/main" xmlns:w14="http://schemas.microsoft.com/office/word/2010/wordml" xmlns:w15="http://schemas.microsoft.com/office/word/2012/wordml" xmlns:w16cex="http://schemas.microsoft.com/office/word/2018/wordml/cex" xmlns:w16cid="http://schemas.microsoft.com/office/word/2016/wordml/cid" xmlns:w16="http://schemas.microsoft.com/office/word/2018/wordml" xmlns:w16sdtdh="http://schemas.microsoft.com/office/word/2020/wordml/sdtdatahash" xmlns:w16se="http://schemas.microsoft.com/office/word/2015/wordml/symex" xmlns:wpg="http://schemas.microsoft.com/office/word/2010/wordprocessingGroup" xmlns:wpi="http://schemas.microsoft.com/office/word/2010/wordprocessingInk" xmlns:wps="http://schemas.microsoft.com/office/word/2010/wordprocessingShape" xmlns:a14="http://schemas.microsoft.com/office/drawing/2010/main" val="0"/>
                                   </a:ext>
                                 </a:extLst>
                               </a:blip>
@@ -4158,7 +4166,7 @@
                               </a:ln>
                               <a:extLst>
                                 <a:ext uri="{53640926-AAD7-44D8-BBD7-CCE9431645EC}">
-                                  <a14:shadowObscured xmlns:a14="http://schemas.microsoft.com/office/drawing/2010/main" xmlns:wps="http://schemas.microsoft.com/office/word/2010/wordprocessingShape" xmlns:wpi="http://schemas.microsoft.com/office/word/2010/wordprocessingInk" xmlns:wpg="http://schemas.microsoft.com/office/word/2010/wordprocessingGroup" xmlns:w16se="http://schemas.microsoft.com/office/word/2015/wordml/symex" xmlns:w16sdtdh="http://schemas.microsoft.com/office/word/2020/wordml/sdtdatahash" xmlns:w16="http://schemas.microsoft.com/office/word/2018/wordml" xmlns:w16cid="http://schemas.microsoft.com/office/word/2016/wordml/cid" xmlns:w16cex="http://schemas.microsoft.com/office/word/2018/wordml/cex" xmlns:w15="http://schemas.microsoft.com/office/word/2012/wordml" xmlns:w14="http://schemas.microsoft.com/office/word/2010/wordml" xmlns:w="http://schemas.openxmlformats.org/wordprocessingml/2006/main" xmlns:w10="urn:schemas-microsoft-com:office:word" xmlns:wp14="http://schemas.microsoft.com/office/word/2010/wordprocessingDrawing" xmlns:v="urn:schemas-microsoft-com:vml" xmlns:oel="http://schemas.microsoft.com/office/2019/extlst" xmlns:o="urn:schemas-microsoft-com:office:office" xmlns:am3d="http://schemas.microsoft.com/office/drawing/2017/model3d" xmlns:aink="http://schemas.microsoft.com/office/drawing/2016/ink" xmlns:mc="http://schemas.openxmlformats.org/markup-compatibility/2006" xmlns:cx8="http://schemas.microsoft.com/office/drawing/2016/5/14/chartex" xmlns:cx7="http://schemas.microsoft.com/office/drawing/2016/5/13/chartex" xmlns:cx6="http://schemas.microsoft.com/office/drawing/2016/5/12/chartex" xmlns:cx5="http://schemas.microsoft.com/office/drawing/2016/5/11/chartex" xmlns:cx4="http://schemas.microsoft.com/office/drawing/2016/5/10/chartex" xmlns:cx3="http://schemas.microsoft.com/office/drawing/2016/5/9/chartex" xmlns:cx2="http://schemas.microsoft.com/office/drawing/2015/10/21/chartex" xmlns:cx1="http://schemas.microsoft.com/office/drawing/2015/9/8/chartex" xmlns:cx="http://schemas.microsoft.com/office/drawing/2014/chartex" xmlns:wpc="http://schemas.microsoft.com/office/word/2010/wordprocessingCanvas" xmlns=""/>
+                                  <a14:shadowObscured xmlns="" xmlns:wpc="http://schemas.microsoft.com/office/word/2010/wordprocessingCanvas" xmlns:cx="http://schemas.microsoft.com/office/drawing/2014/chartex" xmlns:cx1="http://schemas.microsoft.com/office/drawing/2015/9/8/chartex" xmlns:cx2="http://schemas.microsoft.com/office/drawing/2015/10/21/chartex" xmlns:cx3="http://schemas.microsoft.com/office/drawing/2016/5/9/chartex" xmlns:cx4="http://schemas.microsoft.com/office/drawing/2016/5/10/chartex" xmlns:cx5="http://schemas.microsoft.com/office/drawing/2016/5/11/chartex" xmlns:cx6="http://schemas.microsoft.com/office/drawing/2016/5/12/chartex" xmlns:cx7="http://schemas.microsoft.com/office/drawing/2016/5/13/chartex" xmlns:cx8="http://schemas.microsoft.com/office/drawing/2016/5/14/chartex" xmlns:mc="http://schemas.openxmlformats.org/markup-compatibility/2006" xmlns:aink="http://schemas.microsoft.com/office/drawing/2016/ink" xmlns:am3d="http://schemas.microsoft.com/office/drawing/2017/model3d" xmlns:o="urn:schemas-microsoft-com:office:office" xmlns:oel="http://schemas.microsoft.com/office/2019/extlst" xmlns:v="urn:schemas-microsoft-com:vml" xmlns:wp14="http://schemas.microsoft.com/office/word/2010/wordprocessingDrawing" xmlns:w10="urn:schemas-microsoft-com:office:word" xmlns:w="http://schemas.openxmlformats.org/wordprocessingml/2006/main" xmlns:w14="http://schemas.microsoft.com/office/word/2010/wordml" xmlns:w15="http://schemas.microsoft.com/office/word/2012/wordml" xmlns:w16cex="http://schemas.microsoft.com/office/word/2018/wordml/cex" xmlns:w16cid="http://schemas.microsoft.com/office/word/2016/wordml/cid" xmlns:w16="http://schemas.microsoft.com/office/word/2018/wordml" xmlns:w16sdtdh="http://schemas.microsoft.com/office/word/2020/wordml/sdtdatahash" xmlns:w16se="http://schemas.microsoft.com/office/word/2015/wordml/symex" xmlns:wpg="http://schemas.microsoft.com/office/word/2010/wordprocessingGroup" xmlns:wpi="http://schemas.microsoft.com/office/word/2010/wordprocessingInk" xmlns:wps="http://schemas.microsoft.com/office/word/2010/wordprocessingShape" xmlns:a14="http://schemas.microsoft.com/office/drawing/2010/main"/>
                                 </a:ext>
                               </a:extLst>
                             </pic:spPr>
@@ -4207,7 +4215,7 @@
                               <a:blip r:embed="rId17">
                                 <a:extLst>
                                   <a:ext uri="{28A0092B-C50C-407E-A947-70E740481C1C}">
-                                    <a14:useLocalDpi xmlns:a14="http://schemas.microsoft.com/office/drawing/2010/main" xmlns:wps="http://schemas.microsoft.com/office/word/2010/wordprocessingShape" xmlns:wpi="http://schemas.microsoft.com/office/word/2010/wordprocessingInk" xmlns:wpg="http://schemas.microsoft.com/office/word/2010/wordprocessingGroup" xmlns:w16se="http://schemas.microsoft.com/office/word/2015/wordml/symex" xmlns:w16sdtdh="http://schemas.microsoft.com/office/word/2020/wordml/sdtdatahash" xmlns:w16="http://schemas.microsoft.com/office/word/2018/wordml" xmlns:w16cid="http://schemas.microsoft.com/office/word/2016/wordml/cid" xmlns:w16cex="http://schemas.microsoft.com/office/word/2018/wordml/cex" xmlns:w15="http://schemas.microsoft.com/office/word/2012/wordml" xmlns:w14="http://schemas.microsoft.com/office/word/2010/wordml" xmlns:w="http://schemas.openxmlformats.org/wordprocessingml/2006/main" xmlns:w10="urn:schemas-microsoft-com:office:word" xmlns:wp14="http://schemas.microsoft.com/office/word/2010/wordprocessingDrawing" xmlns:v="urn:schemas-microsoft-com:vml" xmlns:oel="http://schemas.microsoft.com/office/2019/extlst" xmlns:o="urn:schemas-microsoft-com:office:office" xmlns:am3d="http://schemas.microsoft.com/office/drawing/2017/model3d" xmlns:aink="http://schemas.microsoft.com/office/drawing/2016/ink" xmlns:mc="http://schemas.openxmlformats.org/markup-compatibility/2006" xmlns:cx8="http://schemas.microsoft.com/office/drawing/2016/5/14/chartex" xmlns:cx7="http://schemas.microsoft.com/office/drawing/2016/5/13/chartex" xmlns:cx6="http://schemas.microsoft.com/office/drawing/2016/5/12/chartex" xmlns:cx5="http://schemas.microsoft.com/office/drawing/2016/5/11/chartex" xmlns:cx4="http://schemas.microsoft.com/office/drawing/2016/5/10/chartex" xmlns:cx3="http://schemas.microsoft.com/office/drawing/2016/5/9/chartex" xmlns:cx2="http://schemas.microsoft.com/office/drawing/2015/10/21/chartex" xmlns:cx1="http://schemas.microsoft.com/office/drawing/2015/9/8/chartex" xmlns:cx="http://schemas.microsoft.com/office/drawing/2014/chartex" xmlns:wpc="http://schemas.microsoft.com/office/word/2010/wordprocessingCanvas" xmlns="" val="0"/>
+                                    <a14:useLocalDpi xmlns="" xmlns:wpc="http://schemas.microsoft.com/office/word/2010/wordprocessingCanvas" xmlns:cx="http://schemas.microsoft.com/office/drawing/2014/chartex" xmlns:cx1="http://schemas.microsoft.com/office/drawing/2015/9/8/chartex" xmlns:cx2="http://schemas.microsoft.com/office/drawing/2015/10/21/chartex" xmlns:cx3="http://schemas.microsoft.com/office/drawing/2016/5/9/chartex" xmlns:cx4="http://schemas.microsoft.com/office/drawing/2016/5/10/chartex" xmlns:cx5="http://schemas.microsoft.com/office/drawing/2016/5/11/chartex" xmlns:cx6="http://schemas.microsoft.com/office/drawing/2016/5/12/chartex" xmlns:cx7="http://schemas.microsoft.com/office/drawing/2016/5/13/chartex" xmlns:cx8="http://schemas.microsoft.com/office/drawing/2016/5/14/chartex" xmlns:mc="http://schemas.openxmlformats.org/markup-compatibility/2006" xmlns:aink="http://schemas.microsoft.com/office/drawing/2016/ink" xmlns:am3d="http://schemas.microsoft.com/office/drawing/2017/model3d" xmlns:o="urn:schemas-microsoft-com:office:office" xmlns:oel="http://schemas.microsoft.com/office/2019/extlst" xmlns:v="urn:schemas-microsoft-com:vml" xmlns:wp14="http://schemas.microsoft.com/office/word/2010/wordprocessingDrawing" xmlns:w10="urn:schemas-microsoft-com:office:word" xmlns:w="http://schemas.openxmlformats.org/wordprocessingml/2006/main" xmlns:w14="http://schemas.microsoft.com/office/word/2010/wordml" xmlns:w15="http://schemas.microsoft.com/office/word/2012/wordml" xmlns:w16cex="http://schemas.microsoft.com/office/word/2018/wordml/cex" xmlns:w16cid="http://schemas.microsoft.com/office/word/2016/wordml/cid" xmlns:w16="http://schemas.microsoft.com/office/word/2018/wordml" xmlns:w16sdtdh="http://schemas.microsoft.com/office/word/2020/wordml/sdtdatahash" xmlns:w16se="http://schemas.microsoft.com/office/word/2015/wordml/symex" xmlns:wpg="http://schemas.microsoft.com/office/word/2010/wordprocessingGroup" xmlns:wpi="http://schemas.microsoft.com/office/word/2010/wordprocessingInk" xmlns:wps="http://schemas.microsoft.com/office/word/2010/wordprocessingShape" xmlns:a14="http://schemas.microsoft.com/office/drawing/2010/main" val="0"/>
                                   </a:ext>
                                 </a:extLst>
                               </a:blip>
@@ -4333,7 +4341,7 @@
                   <a:blip r:embed="rId20">
                     <a:extLst>
                       <a:ext uri="{28A0092B-C50C-407E-A947-70E740481C1C}">
-                        <a14:useLocalDpi xmlns:a14="http://schemas.microsoft.com/office/drawing/2010/main" xmlns:wps="http://schemas.microsoft.com/office/word/2010/wordprocessingShape" xmlns:wpi="http://schemas.microsoft.com/office/word/2010/wordprocessingInk" xmlns:wpg="http://schemas.microsoft.com/office/word/2010/wordprocessingGroup" xmlns:w16se="http://schemas.microsoft.com/office/word/2015/wordml/symex" xmlns:w16sdtdh="http://schemas.microsoft.com/office/word/2020/wordml/sdtdatahash" xmlns:w16="http://schemas.microsoft.com/office/word/2018/wordml" xmlns:w16cid="http://schemas.microsoft.com/office/word/2016/wordml/cid" xmlns:w16cex="http://schemas.microsoft.com/office/word/2018/wordml/cex" xmlns:w15="http://schemas.microsoft.com/office/word/2012/wordml" xmlns:w14="http://schemas.microsoft.com/office/word/2010/wordml" xmlns:w="http://schemas.openxmlformats.org/wordprocessingml/2006/main" xmlns:w10="urn:schemas-microsoft-com:office:word" xmlns:wp14="http://schemas.microsoft.com/office/word/2010/wordprocessingDrawing" xmlns:v="urn:schemas-microsoft-com:vml" xmlns:oel="http://schemas.microsoft.com/office/2019/extlst" xmlns:o="urn:schemas-microsoft-com:office:office" xmlns:am3d="http://schemas.microsoft.com/office/drawing/2017/model3d" xmlns:aink="http://schemas.microsoft.com/office/drawing/2016/ink" xmlns:mc="http://schemas.openxmlformats.org/markup-compatibility/2006" xmlns:cx8="http://schemas.microsoft.com/office/drawing/2016/5/14/chartex" xmlns:cx7="http://schemas.microsoft.com/office/drawing/2016/5/13/chartex" xmlns:cx6="http://schemas.microsoft.com/office/drawing/2016/5/12/chartex" xmlns:cx5="http://schemas.microsoft.com/office/drawing/2016/5/11/chartex" xmlns:cx4="http://schemas.microsoft.com/office/drawing/2016/5/10/chartex" xmlns:cx3="http://schemas.microsoft.com/office/drawing/2016/5/9/chartex" xmlns:cx2="http://schemas.microsoft.com/office/drawing/2015/10/21/chartex" xmlns:cx1="http://schemas.microsoft.com/office/drawing/2015/9/8/chartex" xmlns:cx="http://schemas.microsoft.com/office/drawing/2014/chartex" xmlns:wpc="http://schemas.microsoft.com/office/word/2010/wordprocessingCanvas" xmlns="" val="0"/>
+                        <a14:useLocalDpi xmlns="" xmlns:wpc="http://schemas.microsoft.com/office/word/2010/wordprocessingCanvas" xmlns:cx="http://schemas.microsoft.com/office/drawing/2014/chartex" xmlns:cx1="http://schemas.microsoft.com/office/drawing/2015/9/8/chartex" xmlns:cx2="http://schemas.microsoft.com/office/drawing/2015/10/21/chartex" xmlns:cx3="http://schemas.microsoft.com/office/drawing/2016/5/9/chartex" xmlns:cx4="http://schemas.microsoft.com/office/drawing/2016/5/10/chartex" xmlns:cx5="http://schemas.microsoft.com/office/drawing/2016/5/11/chartex" xmlns:cx6="http://schemas.microsoft.com/office/drawing/2016/5/12/chartex" xmlns:cx7="http://schemas.microsoft.com/office/drawing/2016/5/13/chartex" xmlns:cx8="http://schemas.microsoft.com/office/drawing/2016/5/14/chartex" xmlns:mc="http://schemas.openxmlformats.org/markup-compatibility/2006" xmlns:aink="http://schemas.microsoft.com/office/drawing/2016/ink" xmlns:am3d="http://schemas.microsoft.com/office/drawing/2017/model3d" xmlns:o="urn:schemas-microsoft-com:office:office" xmlns:oel="http://schemas.microsoft.com/office/2019/extlst" xmlns:v="urn:schemas-microsoft-com:vml" xmlns:wp14="http://schemas.microsoft.com/office/word/2010/wordprocessingDrawing" xmlns:w10="urn:schemas-microsoft-com:office:word" xmlns:w="http://schemas.openxmlformats.org/wordprocessingml/2006/main" xmlns:w14="http://schemas.microsoft.com/office/word/2010/wordml" xmlns:w15="http://schemas.microsoft.com/office/word/2012/wordml" xmlns:w16cex="http://schemas.microsoft.com/office/word/2018/wordml/cex" xmlns:w16cid="http://schemas.microsoft.com/office/word/2016/wordml/cid" xmlns:w16="http://schemas.microsoft.com/office/word/2018/wordml" xmlns:w16sdtdh="http://schemas.microsoft.com/office/word/2020/wordml/sdtdatahash" xmlns:w16se="http://schemas.microsoft.com/office/word/2015/wordml/symex" xmlns:wpg="http://schemas.microsoft.com/office/word/2010/wordprocessingGroup" xmlns:wpi="http://schemas.microsoft.com/office/word/2010/wordprocessingInk" xmlns:wps="http://schemas.microsoft.com/office/word/2010/wordprocessingShape" xmlns:a14="http://schemas.microsoft.com/office/drawing/2010/main" val="0"/>
                       </a:ext>
                     </a:extLst>
                   </a:blip>
@@ -4422,7 +4430,7 @@
                     <w:sz w:val="18"/>
                     <w:szCs w:val="18"/>
                   </w:rPr>
-                  <w:t>1</w:t>
+                  <w:t>4</w:t>
                 </w:r>
                 <w:r>
                   <w:rPr>
@@ -10909,7 +10917,7 @@
 </file>
 
 <file path=customXml/itemProps1.xml><?xml version="1.0" encoding="utf-8"?>
-<ds:datastoreItem xmlns:ds="http://schemas.openxmlformats.org/officeDocument/2006/customXml" ds:itemID="{46213E3B-D982-4F0B-AC8B-166D68820BA1}">
+<ds:datastoreItem xmlns:ds="http://schemas.openxmlformats.org/officeDocument/2006/customXml" ds:itemID="{FB2F7B83-A05B-45F2-BC94-E65F5ABF2AE8}">
   <ds:schemaRefs>
     <ds:schemaRef ds:uri="http://schemas.openxmlformats.org/officeDocument/2006/bibliography"/>
   </ds:schemaRefs>

</xml_diff>